<commit_message>
Update a1.docx via webhook.
</commit_message>
<xml_diff>
--- a/puzzlescloud/a1.docx
+++ b/puzzlescloud/a1.docx
@@ -511,10 +511,10 @@
         <w:pStyle w:val="Heading1"/>
         <w:rPr/>
       </w:pPr>
-      <w:bookmarkStart w:id="2" w:name="_Toc16363606803103043317592253"/>
-      <w:r>
-        <w:rPr/>
-        <w:t>README</w:t>
+      <w:bookmarkStart w:id="2" w:name="_Toc1636368248792526648860416"/>
+      <w:r>
+        <w:rPr/>
+        <w:t xml:space="preserve">puzzles-cloud  </w:t>
       </w:r>
       <w:bookmarkEnd w:id="2"/>
     </w:p>
@@ -523,10 +523,10 @@
         <w:pStyle w:val="Heading2"/>
         <w:rPr/>
       </w:pPr>
-      <w:bookmarkStart w:id="3" w:name="_Toc16363606803403565347691609"/>
-      <w:r>
-        <w:rPr/>
-        <w:t xml:space="preserve">puzzles-cloud  </w:t>
+      <w:bookmarkStart w:id="3" w:name="_Toc16363682488213827374661154"/>
+      <w:r>
+        <w:rPr/>
+        <w:t xml:space="preserve">mnogo je dobro bilo  </w:t>
       </w:r>
       <w:bookmarkEnd w:id="3"/>
     </w:p>
@@ -535,10 +535,10 @@
         <w:pStyle w:val="Heading3"/>
         <w:rPr/>
       </w:pPr>
-      <w:bookmarkStart w:id="4" w:name="_Toc16363606803818004049751380"/>
-      <w:r>
-        <w:rPr/>
-        <w:t xml:space="preserve">mnogo je dobro bilo  </w:t>
+      <w:bookmarkStart w:id="4" w:name="_Toc16363682488528498301108472"/>
+      <w:r>
+        <w:rPr/>
+        <w:t xml:space="preserve">jos jedan samo failed  </w:t>
       </w:r>
       <w:bookmarkEnd w:id="4"/>
     </w:p>
@@ -547,24 +547,12 @@
         <w:pStyle w:val="Heading4"/>
         <w:rPr/>
       </w:pPr>
-      <w:bookmarkStart w:id="5" w:name="_Toc16363606804203689450481117"/>
-      <w:r>
-        <w:rPr/>
-        <w:t xml:space="preserve">jos jedan samo failed  </w:t>
+      <w:bookmarkStart w:id="5" w:name="_Toc16363682488796420688022098"/>
+      <w:r>
+        <w:rPr/>
+        <w:t xml:space="preserve">asdqwe  </w:t>
       </w:r>
       <w:bookmarkEnd w:id="5"/>
-    </w:p>
-    <w:p>
-      <w:pPr>
-        <w:pStyle w:val="Heading2"/>
-        <w:rPr/>
-      </w:pPr>
-      <w:bookmarkStart w:id="6" w:name="_Toc16363606804509717193915154"/>
-      <w:r>
-        <w:rPr/>
-        <w:t xml:space="preserve">asd  </w:t>
-      </w:r>
-      <w:bookmarkEnd w:id="6"/>
       <w:r>
         <w:br w:type="page"/>
       </w:r>

</xml_diff>